<commit_message>
changed to word format
</commit_message>
<xml_diff>
--- a/java/java_installation.docx
+++ b/java/java_installation.docx
@@ -48,7 +48,7 @@
         </w:rPr>
         <w:t xml:space="preserve">Step 1:  </w:t>
       </w:r>
-      <w:hyperlink r:id="rId4" w:history="1">
+      <w:hyperlink r:id="rId6" w:history="1">
         <w:r>
           <w:rPr>
             <w:rStyle w:val="Hyperlink"/>
@@ -72,34 +72,9 @@
           <w:sz w:val="24"/>
           <w:szCs w:val="24"/>
         </w:rPr>
-        <w:t xml:space="preserve">On </w:t>
-      </w:r>
-      <w:proofErr w:type="spellStart"/>
-      <w:proofErr w:type="gramStart"/>
-      <w:r>
-        <w:rPr>
-          <w:sz w:val="24"/>
-          <w:szCs w:val="24"/>
-        </w:rPr>
-        <w:t>Youtube</w:t>
-      </w:r>
-      <w:proofErr w:type="spellEnd"/>
-      <w:r>
-        <w:rPr>
-          <w:sz w:val="24"/>
-          <w:szCs w:val="24"/>
-        </w:rPr>
-        <w:t xml:space="preserve"> :</w:t>
-      </w:r>
-      <w:proofErr w:type="gramEnd"/>
-      <w:r>
-        <w:rPr>
-          <w:sz w:val="24"/>
-          <w:szCs w:val="24"/>
-        </w:rPr>
-        <w:t xml:space="preserve">  </w:t>
-      </w:r>
-      <w:hyperlink r:id="rId5" w:history="1">
+        <w:t xml:space="preserve">On Youtube :  </w:t>
+      </w:r>
+      <w:hyperlink r:id="rId7" w:history="1">
         <w:r>
           <w:rPr>
             <w:rStyle w:val="Hyperlink"/>
@@ -123,17 +98,8 @@
           <w:sz w:val="24"/>
           <w:szCs w:val="24"/>
         </w:rPr>
-        <w:t xml:space="preserve">First of all, you need to add webupd8team Java PPA repository in your system. </w:t>
-      </w:r>
-      <w:proofErr w:type="gramStart"/>
-      <w:r>
-        <w:rPr>
-          <w:sz w:val="24"/>
-          <w:szCs w:val="24"/>
-        </w:rPr>
-        <w:t>After that install, Oracle Java 8 using following a set of commands.</w:t>
-      </w:r>
-      <w:proofErr w:type="gramEnd"/>
+        <w:t>First of all, you need to add webupd8team Java PPA repository in your system. After that install, Oracle Java 8 using following a set of commands.</w:t>
+      </w:r>
     </w:p>
     <w:p>
       <w:pPr>
@@ -150,41 +116,13 @@
         </w:rPr>
         <w:t xml:space="preserve">Step2:  </w:t>
       </w:r>
-      <w:proofErr w:type="spellStart"/>
-      <w:r>
-        <w:rPr>
-          <w:b/>
-          <w:sz w:val="24"/>
-          <w:szCs w:val="24"/>
-        </w:rPr>
-        <w:t>sudo</w:t>
-      </w:r>
-      <w:proofErr w:type="spellEnd"/>
-      <w:r>
-        <w:rPr>
-          <w:b/>
-          <w:sz w:val="24"/>
-          <w:szCs w:val="24"/>
-        </w:rPr>
-        <w:t xml:space="preserve"> add-apt-repository ppa</w:t>
-      </w:r>
-      <w:proofErr w:type="gramStart"/>
-      <w:r>
-        <w:rPr>
-          <w:b/>
-          <w:sz w:val="24"/>
-          <w:szCs w:val="24"/>
-        </w:rPr>
-        <w:t>:webupd8team</w:t>
-      </w:r>
-      <w:proofErr w:type="gramEnd"/>
-      <w:r>
-        <w:rPr>
-          <w:b/>
-          <w:sz w:val="24"/>
-          <w:szCs w:val="24"/>
-        </w:rPr>
-        <w:t>/java</w:t>
+      <w:r>
+        <w:rPr>
+          <w:b/>
+          <w:sz w:val="24"/>
+          <w:szCs w:val="24"/>
+        </w:rPr>
+        <w:t>sudo add-apt-repository ppa:webupd8team/java</w:t>
       </w:r>
     </w:p>
     <w:p>
@@ -202,23 +140,13 @@
         </w:rPr>
         <w:t xml:space="preserve">Step3:  </w:t>
       </w:r>
-      <w:proofErr w:type="spellStart"/>
-      <w:r>
-        <w:rPr>
-          <w:b/>
-          <w:sz w:val="24"/>
-          <w:szCs w:val="24"/>
-        </w:rPr>
-        <w:t>sudo</w:t>
-      </w:r>
-      <w:proofErr w:type="spellEnd"/>
-      <w:r>
-        <w:rPr>
-          <w:b/>
-          <w:sz w:val="24"/>
-          <w:szCs w:val="24"/>
-        </w:rPr>
-        <w:t xml:space="preserve"> apt-get update</w:t>
+      <w:r>
+        <w:rPr>
+          <w:b/>
+          <w:sz w:val="24"/>
+          <w:szCs w:val="24"/>
+        </w:rPr>
+        <w:t>sudo apt-get update</w:t>
       </w:r>
     </w:p>
     <w:p>
@@ -236,41 +164,13 @@
         </w:rPr>
         <w:t xml:space="preserve">Step4: </w:t>
       </w:r>
-      <w:proofErr w:type="spellStart"/>
-      <w:r>
-        <w:rPr>
-          <w:b/>
-          <w:sz w:val="24"/>
-          <w:szCs w:val="24"/>
-        </w:rPr>
-        <w:t>sudo</w:t>
-      </w:r>
-      <w:proofErr w:type="spellEnd"/>
-      <w:r>
-        <w:rPr>
-          <w:b/>
-          <w:sz w:val="24"/>
-          <w:szCs w:val="24"/>
-        </w:rPr>
-        <w:t xml:space="preserve"> apt-get </w:t>
-      </w:r>
-      <w:proofErr w:type="gramStart"/>
-      <w:r>
-        <w:rPr>
-          <w:b/>
-          <w:sz w:val="24"/>
-          <w:szCs w:val="24"/>
-        </w:rPr>
-        <w:t>install</w:t>
-      </w:r>
-      <w:proofErr w:type="gramEnd"/>
-      <w:r>
-        <w:rPr>
-          <w:b/>
-          <w:sz w:val="24"/>
-          <w:szCs w:val="24"/>
-        </w:rPr>
-        <w:t xml:space="preserve"> oracle-java8-installer</w:t>
+      <w:r>
+        <w:rPr>
+          <w:b/>
+          <w:sz w:val="24"/>
+          <w:szCs w:val="24"/>
+        </w:rPr>
+        <w:t>sudo apt-get install oracle-java8-installer</w:t>
       </w:r>
     </w:p>
     <w:p>
@@ -370,41 +270,13 @@
         </w:rPr>
         <w:t xml:space="preserve">Step6:  </w:t>
       </w:r>
-      <w:proofErr w:type="spellStart"/>
-      <w:r>
-        <w:rPr>
-          <w:b/>
-          <w:sz w:val="24"/>
-          <w:szCs w:val="24"/>
-        </w:rPr>
-        <w:t>sudo</w:t>
-      </w:r>
-      <w:proofErr w:type="spellEnd"/>
-      <w:r>
-        <w:rPr>
-          <w:b/>
-          <w:sz w:val="24"/>
-          <w:szCs w:val="24"/>
-        </w:rPr>
-        <w:t xml:space="preserve"> apt-get </w:t>
-      </w:r>
-      <w:proofErr w:type="gramStart"/>
-      <w:r>
-        <w:rPr>
-          <w:b/>
-          <w:sz w:val="24"/>
-          <w:szCs w:val="24"/>
-        </w:rPr>
-        <w:t>install</w:t>
-      </w:r>
-      <w:proofErr w:type="gramEnd"/>
-      <w:r>
-        <w:rPr>
-          <w:b/>
-          <w:sz w:val="24"/>
-          <w:szCs w:val="24"/>
-        </w:rPr>
-        <w:t xml:space="preserve"> oracle-java8-set-default</w:t>
+      <w:r>
+        <w:rPr>
+          <w:b/>
+          <w:sz w:val="24"/>
+          <w:szCs w:val="24"/>
+        </w:rPr>
+        <w:t>sudo apt-get install oracle-java8-set-default</w:t>
       </w:r>
     </w:p>
     <w:p>
@@ -505,142 +377,50 @@
           <w:szCs w:val="24"/>
         </w:rPr>
       </w:pPr>
-      <w:proofErr w:type="gramStart"/>
-      <w:r>
-        <w:rPr>
-          <w:sz w:val="24"/>
-          <w:szCs w:val="24"/>
-        </w:rPr>
-        <w:t>Step7 :</w:t>
-      </w:r>
-      <w:proofErr w:type="gramEnd"/>
-      <w:r>
-        <w:rPr>
-          <w:sz w:val="24"/>
-          <w:szCs w:val="24"/>
-        </w:rPr>
-        <w:t xml:space="preserve">             </w:t>
-      </w:r>
-      <w:r>
-        <w:rPr>
-          <w:b/>
-          <w:sz w:val="24"/>
-          <w:szCs w:val="24"/>
-        </w:rPr>
-        <w:t>JAVA_HOME=/</w:t>
-      </w:r>
-      <w:proofErr w:type="spellStart"/>
-      <w:r>
-        <w:rPr>
-          <w:b/>
-          <w:sz w:val="24"/>
-          <w:szCs w:val="24"/>
-        </w:rPr>
-        <w:t>usr</w:t>
-      </w:r>
-      <w:proofErr w:type="spellEnd"/>
-      <w:r>
-        <w:rPr>
-          <w:b/>
-          <w:sz w:val="24"/>
-          <w:szCs w:val="24"/>
-        </w:rPr>
-        <w:t>/lib/</w:t>
-      </w:r>
-      <w:proofErr w:type="spellStart"/>
-      <w:r>
-        <w:rPr>
-          <w:b/>
-          <w:sz w:val="24"/>
-          <w:szCs w:val="24"/>
-        </w:rPr>
-        <w:t>jvm</w:t>
-      </w:r>
-      <w:proofErr w:type="spellEnd"/>
-      <w:r>
-        <w:rPr>
-          <w:b/>
-          <w:sz w:val="24"/>
-          <w:szCs w:val="24"/>
-        </w:rPr>
-        <w:t>/java-8-oracle</w:t>
-      </w:r>
-    </w:p>
-    <w:p>
-      <w:pPr>
-        <w:jc w:val="both"/>
-        <w:rPr>
-          <w:b/>
-          <w:sz w:val="24"/>
-          <w:szCs w:val="24"/>
-        </w:rPr>
-      </w:pPr>
-      <w:r>
-        <w:rPr>
-          <w:b/>
-          <w:sz w:val="24"/>
-          <w:szCs w:val="24"/>
-        </w:rPr>
-        <w:t xml:space="preserve">                          JRE_HOME=/</w:t>
-      </w:r>
-      <w:proofErr w:type="spellStart"/>
-      <w:r>
-        <w:rPr>
-          <w:b/>
-          <w:sz w:val="24"/>
-          <w:szCs w:val="24"/>
-        </w:rPr>
-        <w:t>usr</w:t>
-      </w:r>
-      <w:proofErr w:type="spellEnd"/>
-      <w:r>
-        <w:rPr>
-          <w:b/>
-          <w:sz w:val="24"/>
-          <w:szCs w:val="24"/>
-        </w:rPr>
-        <w:t>/lib/</w:t>
-      </w:r>
-      <w:proofErr w:type="spellStart"/>
-      <w:r>
-        <w:rPr>
-          <w:b/>
-          <w:sz w:val="24"/>
-          <w:szCs w:val="24"/>
-        </w:rPr>
-        <w:t>jvm</w:t>
-      </w:r>
-      <w:proofErr w:type="spellEnd"/>
-      <w:r>
-        <w:rPr>
-          <w:b/>
-          <w:sz w:val="24"/>
-          <w:szCs w:val="24"/>
-        </w:rPr>
-        <w:t>/java-8-oracle/</w:t>
-      </w:r>
-      <w:proofErr w:type="spellStart"/>
-      <w:r>
-        <w:rPr>
-          <w:b/>
-          <w:sz w:val="24"/>
-          <w:szCs w:val="24"/>
-        </w:rPr>
-        <w:t>jre</w:t>
-      </w:r>
-      <w:proofErr w:type="spellEnd"/>
-    </w:p>
-    <w:p>
-      <w:pPr>
-        <w:jc w:val="both"/>
-        <w:rPr>
-          <w:sz w:val="24"/>
-          <w:szCs w:val="24"/>
-        </w:rPr>
-      </w:pPr>
-    </w:p>
-    <w:p>
-      <w:proofErr w:type="gramStart"/>
+      <w:r>
+        <w:rPr>
+          <w:sz w:val="24"/>
+          <w:szCs w:val="24"/>
+        </w:rPr>
+        <w:t xml:space="preserve">Step7 :             </w:t>
+      </w:r>
+      <w:r>
+        <w:rPr>
+          <w:b/>
+          <w:sz w:val="24"/>
+          <w:szCs w:val="24"/>
+        </w:rPr>
+        <w:t>JAVA_HOME=/usr/lib/jvm/java-8-oracle</w:t>
+      </w:r>
+    </w:p>
+    <w:p>
+      <w:pPr>
+        <w:jc w:val="both"/>
+        <w:rPr>
+          <w:b/>
+          <w:sz w:val="24"/>
+          <w:szCs w:val="24"/>
+        </w:rPr>
+      </w:pPr>
+      <w:r>
+        <w:rPr>
+          <w:b/>
+          <w:sz w:val="24"/>
+          <w:szCs w:val="24"/>
+        </w:rPr>
+        <w:t xml:space="preserve">                          JRE_HOME=/usr/lib/jvm/java-8-oracle/jre</w:t>
+      </w:r>
+    </w:p>
+    <w:p>
+      <w:pPr>
+        <w:jc w:val="both"/>
+        <w:rPr>
+          <w:sz w:val="24"/>
+          <w:szCs w:val="24"/>
+        </w:rPr>
+      </w:pPr>
+    </w:p>
+    <w:p>
       <w:r>
         <w:rPr>
           <w:sz w:val="24"/>
@@ -654,26 +434,294 @@
           <w:sz w:val="24"/>
           <w:szCs w:val="24"/>
         </w:rPr>
-        <w:t>:</w:t>
-      </w:r>
-      <w:proofErr w:type="gramEnd"/>
-      <w:r>
-        <w:rPr>
-          <w:b/>
-          <w:sz w:val="24"/>
-          <w:szCs w:val="24"/>
-        </w:rPr>
-        <w:t xml:space="preserve">   java -version</w:t>
+        <w:t>:   java -version</w:t>
       </w:r>
     </w:p>
     <w:sectPr>
+      <w:headerReference w:type="even" r:id="rId8"/>
+      <w:headerReference w:type="default" r:id="rId9"/>
+      <w:footerReference w:type="even" r:id="rId10"/>
+      <w:footerReference w:type="default" r:id="rId11"/>
+      <w:headerReference w:type="first" r:id="rId12"/>
+      <w:footerReference w:type="first" r:id="rId13"/>
       <w:pgSz w:w="12240" w:h="15840"/>
       <w:pgMar w:top="1440" w:right="1440" w:bottom="1440" w:left="1440" w:header="720" w:footer="720" w:gutter="0"/>
+      <w:pgBorders w:offsetFrom="page">
+        <w:top w:val="single" w:sz="8" w:space="24" w:color="4F81BD" w:themeColor="accent1"/>
+        <w:left w:val="single" w:sz="8" w:space="24" w:color="4F81BD" w:themeColor="accent1"/>
+        <w:bottom w:val="single" w:sz="8" w:space="24" w:color="4F81BD" w:themeColor="accent1"/>
+        <w:right w:val="single" w:sz="8" w:space="24" w:color="4F81BD" w:themeColor="accent1"/>
+      </w:pgBorders>
       <w:cols w:space="720"/>
       <w:docGrid w:linePitch="360"/>
     </w:sectPr>
   </w:body>
 </w:document>
+</file>
+
+<file path=word/endnotes.xml><?xml version="1.0" encoding="utf-8"?>
+<w:endnotes xmlns:ve="http://schemas.openxmlformats.org/markup-compatibility/2006" xmlns:o="urn:schemas-microsoft-com:office:office" xmlns:r="http://schemas.openxmlformats.org/officeDocument/2006/relationships" xmlns:m="http://schemas.openxmlformats.org/officeDocument/2006/math" xmlns:v="urn:schemas-microsoft-com:vml" xmlns:wp="http://schemas.openxmlformats.org/drawingml/2006/wordprocessingDrawing" xmlns:w10="urn:schemas-microsoft-com:office:word" xmlns:w="http://schemas.openxmlformats.org/wordprocessingml/2006/main" xmlns:wne="http://schemas.microsoft.com/office/word/2006/wordml">
+  <w:endnote w:type="separator" w:id="0">
+    <w:p>
+      <w:pPr>
+        <w:spacing w:after="0" w:line="240" w:lineRule="auto"/>
+      </w:pPr>
+      <w:r>
+        <w:separator/>
+      </w:r>
+    </w:p>
+  </w:endnote>
+  <w:endnote w:type="continuationSeparator" w:id="1">
+    <w:p>
+      <w:pPr>
+        <w:spacing w:after="0" w:line="240" w:lineRule="auto"/>
+      </w:pPr>
+      <w:r>
+        <w:continuationSeparator/>
+      </w:r>
+    </w:p>
+  </w:endnote>
+</w:endnotes>
+</file>
+
+<file path=word/footer1.xml><?xml version="1.0" encoding="utf-8"?>
+<w:ftr xmlns:ve="http://schemas.openxmlformats.org/markup-compatibility/2006" xmlns:o="urn:schemas-microsoft-com:office:office" xmlns:r="http://schemas.openxmlformats.org/officeDocument/2006/relationships" xmlns:m="http://schemas.openxmlformats.org/officeDocument/2006/math" xmlns:v="urn:schemas-microsoft-com:vml" xmlns:wp="http://schemas.openxmlformats.org/drawingml/2006/wordprocessingDrawing" xmlns:w10="urn:schemas-microsoft-com:office:word" xmlns:w="http://schemas.openxmlformats.org/wordprocessingml/2006/main" xmlns:wne="http://schemas.microsoft.com/office/word/2006/wordml">
+  <w:p>
+    <w:pPr>
+      <w:pStyle w:val="Footer"/>
+    </w:pPr>
+  </w:p>
+</w:ftr>
+</file>
+
+<file path=word/footer2.xml><?xml version="1.0" encoding="utf-8"?>
+<w:ftr xmlns:ve="http://schemas.openxmlformats.org/markup-compatibility/2006" xmlns:o="urn:schemas-microsoft-com:office:office" xmlns:r="http://schemas.openxmlformats.org/officeDocument/2006/relationships" xmlns:m="http://schemas.openxmlformats.org/officeDocument/2006/math" xmlns:v="urn:schemas-microsoft-com:vml" xmlns:wp="http://schemas.openxmlformats.org/drawingml/2006/wordprocessingDrawing" xmlns:w10="urn:schemas-microsoft-com:office:word" xmlns:w="http://schemas.openxmlformats.org/wordprocessingml/2006/main" xmlns:wne="http://schemas.microsoft.com/office/word/2006/wordml">
+  <w:sdt>
+    <w:sdtPr>
+      <w:id w:val="7587000"/>
+      <w:docPartObj>
+        <w:docPartGallery w:val="Page Numbers (Bottom of Page)"/>
+        <w:docPartUnique/>
+      </w:docPartObj>
+    </w:sdtPr>
+    <w:sdtEndPr>
+      <w:rPr>
+        <w:color w:val="7F7F7F" w:themeColor="background1" w:themeShade="7F"/>
+        <w:spacing w:val="60"/>
+      </w:rPr>
+    </w:sdtEndPr>
+    <w:sdtContent>
+      <w:p>
+        <w:pPr>
+          <w:pStyle w:val="Footer"/>
+          <w:pBdr>
+            <w:top w:val="single" w:sz="4" w:space="1" w:color="D9D9D9" w:themeColor="background1" w:themeShade="D9"/>
+          </w:pBdr>
+          <w:rPr>
+            <w:b/>
+          </w:rPr>
+        </w:pPr>
+        <w:fldSimple w:instr=" PAGE   \* MERGEFORMAT ">
+          <w:r>
+            <w:rPr>
+              <w:b/>
+              <w:noProof/>
+            </w:rPr>
+            <w:t>1</w:t>
+          </w:r>
+        </w:fldSimple>
+        <w:r>
+          <w:rPr>
+            <w:b/>
+          </w:rPr>
+          <w:t xml:space="preserve"> | </w:t>
+        </w:r>
+        <w:r>
+          <w:rPr>
+            <w:color w:val="7F7F7F" w:themeColor="background1" w:themeShade="7F"/>
+            <w:spacing w:val="60"/>
+          </w:rPr>
+          <w:t>Page</w:t>
+        </w:r>
+      </w:p>
+    </w:sdtContent>
+  </w:sdt>
+  <w:p>
+    <w:pPr>
+      <w:pStyle w:val="Footer"/>
+    </w:pPr>
+  </w:p>
+</w:ftr>
+</file>
+
+<file path=word/footer3.xml><?xml version="1.0" encoding="utf-8"?>
+<w:ftr xmlns:ve="http://schemas.openxmlformats.org/markup-compatibility/2006" xmlns:o="urn:schemas-microsoft-com:office:office" xmlns:r="http://schemas.openxmlformats.org/officeDocument/2006/relationships" xmlns:m="http://schemas.openxmlformats.org/officeDocument/2006/math" xmlns:v="urn:schemas-microsoft-com:vml" xmlns:wp="http://schemas.openxmlformats.org/drawingml/2006/wordprocessingDrawing" xmlns:w10="urn:schemas-microsoft-com:office:word" xmlns:w="http://schemas.openxmlformats.org/wordprocessingml/2006/main" xmlns:wne="http://schemas.microsoft.com/office/word/2006/wordml">
+  <w:p>
+    <w:pPr>
+      <w:pStyle w:val="Footer"/>
+    </w:pPr>
+  </w:p>
+</w:ftr>
+</file>
+
+<file path=word/footnotes.xml><?xml version="1.0" encoding="utf-8"?>
+<w:footnotes xmlns:ve="http://schemas.openxmlformats.org/markup-compatibility/2006" xmlns:o="urn:schemas-microsoft-com:office:office" xmlns:r="http://schemas.openxmlformats.org/officeDocument/2006/relationships" xmlns:m="http://schemas.openxmlformats.org/officeDocument/2006/math" xmlns:v="urn:schemas-microsoft-com:vml" xmlns:wp="http://schemas.openxmlformats.org/drawingml/2006/wordprocessingDrawing" xmlns:w10="urn:schemas-microsoft-com:office:word" xmlns:w="http://schemas.openxmlformats.org/wordprocessingml/2006/main" xmlns:wne="http://schemas.microsoft.com/office/word/2006/wordml">
+  <w:footnote w:type="separator" w:id="0">
+    <w:p>
+      <w:pPr>
+        <w:spacing w:after="0" w:line="240" w:lineRule="auto"/>
+      </w:pPr>
+      <w:r>
+        <w:separator/>
+      </w:r>
+    </w:p>
+  </w:footnote>
+  <w:footnote w:type="continuationSeparator" w:id="1">
+    <w:p>
+      <w:pPr>
+        <w:spacing w:after="0" w:line="240" w:lineRule="auto"/>
+      </w:pPr>
+      <w:r>
+        <w:continuationSeparator/>
+      </w:r>
+    </w:p>
+  </w:footnote>
+</w:footnotes>
+</file>
+
+<file path=word/header1.xml><?xml version="1.0" encoding="utf-8"?>
+<w:hdr xmlns:ve="http://schemas.openxmlformats.org/markup-compatibility/2006" xmlns:o="urn:schemas-microsoft-com:office:office" xmlns:r="http://schemas.openxmlformats.org/officeDocument/2006/relationships" xmlns:m="http://schemas.openxmlformats.org/officeDocument/2006/math" xmlns:v="urn:schemas-microsoft-com:vml" xmlns:wp="http://schemas.openxmlformats.org/drawingml/2006/wordprocessingDrawing" xmlns:w10="urn:schemas-microsoft-com:office:word" xmlns:w="http://schemas.openxmlformats.org/wordprocessingml/2006/main" xmlns:wne="http://schemas.microsoft.com/office/word/2006/wordml">
+  <w:p>
+    <w:pPr>
+      <w:pStyle w:val="Header"/>
+    </w:pPr>
+    <w:r>
+      <w:rPr>
+        <w:noProof/>
+      </w:rPr>
+      <w:pict>
+        <v:shapetype id="_x0000_t136" coordsize="21600,21600" o:spt="136" adj="10800" path="m@7,l@8,m@5,21600l@6,21600e">
+          <v:formulas>
+            <v:f eqn="sum #0 0 10800"/>
+            <v:f eqn="prod #0 2 1"/>
+            <v:f eqn="sum 21600 0 @1"/>
+            <v:f eqn="sum 0 0 @2"/>
+            <v:f eqn="sum 21600 0 @3"/>
+            <v:f eqn="if @0 @3 0"/>
+            <v:f eqn="if @0 21600 @1"/>
+            <v:f eqn="if @0 0 @2"/>
+            <v:f eqn="if @0 @4 21600"/>
+            <v:f eqn="mid @5 @6"/>
+            <v:f eqn="mid @8 @5"/>
+            <v:f eqn="mid @7 @8"/>
+            <v:f eqn="mid @6 @7"/>
+            <v:f eqn="sum @6 0 @5"/>
+          </v:formulas>
+          <v:path textpathok="t" o:connecttype="custom" o:connectlocs="@9,0;@10,10800;@11,21600;@12,10800" o:connectangles="270,180,90,0"/>
+          <v:textpath on="t" fitshape="t"/>
+          <v:handles>
+            <v:h position="#0,bottomRight" xrange="6629,14971"/>
+          </v:handles>
+          <o:lock v:ext="edit" text="t" shapetype="t"/>
+        </v:shapetype>
+        <v:shape id="PowerPlusWaterMarkObject7612740" o:spid="_x0000_s3074" type="#_x0000_t136" style="position:absolute;margin-left:0;margin-top:0;width:577.35pt;height:82.45pt;rotation:315;z-index:-251654144;mso-position-horizontal:center;mso-position-horizontal-relative:margin;mso-position-vertical:center;mso-position-vertical-relative:margin" o:allowincell="f" fillcolor="silver" stroked="f">
+          <v:fill opacity=".5"/>
+          <v:textpath style="font-family:&quot;Calibri&quot;;font-size:1pt" string="Shivaramakrishna.Thota"/>
+        </v:shape>
+      </w:pict>
+    </w:r>
+  </w:p>
+</w:hdr>
+</file>
+
+<file path=word/header2.xml><?xml version="1.0" encoding="utf-8"?>
+<w:hdr xmlns:ve="http://schemas.openxmlformats.org/markup-compatibility/2006" xmlns:o="urn:schemas-microsoft-com:office:office" xmlns:r="http://schemas.openxmlformats.org/officeDocument/2006/relationships" xmlns:m="http://schemas.openxmlformats.org/officeDocument/2006/math" xmlns:v="urn:schemas-microsoft-com:vml" xmlns:wp="http://schemas.openxmlformats.org/drawingml/2006/wordprocessingDrawing" xmlns:w10="urn:schemas-microsoft-com:office:word" xmlns:w="http://schemas.openxmlformats.org/wordprocessingml/2006/main" xmlns:wne="http://schemas.microsoft.com/office/word/2006/wordml">
+  <w:p>
+    <w:pPr>
+      <w:pStyle w:val="Header"/>
+    </w:pPr>
+    <w:r>
+      <w:rPr>
+        <w:noProof/>
+      </w:rPr>
+      <w:pict>
+        <v:shapetype id="_x0000_t136" coordsize="21600,21600" o:spt="136" adj="10800" path="m@7,l@8,m@5,21600l@6,21600e">
+          <v:formulas>
+            <v:f eqn="sum #0 0 10800"/>
+            <v:f eqn="prod #0 2 1"/>
+            <v:f eqn="sum 21600 0 @1"/>
+            <v:f eqn="sum 0 0 @2"/>
+            <v:f eqn="sum 21600 0 @3"/>
+            <v:f eqn="if @0 @3 0"/>
+            <v:f eqn="if @0 21600 @1"/>
+            <v:f eqn="if @0 0 @2"/>
+            <v:f eqn="if @0 @4 21600"/>
+            <v:f eqn="mid @5 @6"/>
+            <v:f eqn="mid @8 @5"/>
+            <v:f eqn="mid @7 @8"/>
+            <v:f eqn="mid @6 @7"/>
+            <v:f eqn="sum @6 0 @5"/>
+          </v:formulas>
+          <v:path textpathok="t" o:connecttype="custom" o:connectlocs="@9,0;@10,10800;@11,21600;@12,10800" o:connectangles="270,180,90,0"/>
+          <v:textpath on="t" fitshape="t"/>
+          <v:handles>
+            <v:h position="#0,bottomRight" xrange="6629,14971"/>
+          </v:handles>
+          <o:lock v:ext="edit" text="t" shapetype="t"/>
+        </v:shapetype>
+        <v:shape id="PowerPlusWaterMarkObject7612741" o:spid="_x0000_s3075" type="#_x0000_t136" style="position:absolute;margin-left:0;margin-top:0;width:577.35pt;height:82.45pt;rotation:315;z-index:-251652096;mso-position-horizontal:center;mso-position-horizontal-relative:margin;mso-position-vertical:center;mso-position-vertical-relative:margin" o:allowincell="f" fillcolor="silver" stroked="f">
+          <v:fill opacity=".5"/>
+          <v:textpath style="font-family:&quot;Calibri&quot;;font-size:1pt" string="Shivaramakrishna.Thota"/>
+        </v:shape>
+      </w:pict>
+    </w:r>
+  </w:p>
+</w:hdr>
+</file>
+
+<file path=word/header3.xml><?xml version="1.0" encoding="utf-8"?>
+<w:hdr xmlns:ve="http://schemas.openxmlformats.org/markup-compatibility/2006" xmlns:o="urn:schemas-microsoft-com:office:office" xmlns:r="http://schemas.openxmlformats.org/officeDocument/2006/relationships" xmlns:m="http://schemas.openxmlformats.org/officeDocument/2006/math" xmlns:v="urn:schemas-microsoft-com:vml" xmlns:wp="http://schemas.openxmlformats.org/drawingml/2006/wordprocessingDrawing" xmlns:w10="urn:schemas-microsoft-com:office:word" xmlns:w="http://schemas.openxmlformats.org/wordprocessingml/2006/main" xmlns:wne="http://schemas.microsoft.com/office/word/2006/wordml">
+  <w:p>
+    <w:pPr>
+      <w:pStyle w:val="Header"/>
+    </w:pPr>
+    <w:r>
+      <w:rPr>
+        <w:noProof/>
+      </w:rPr>
+      <w:pict>
+        <v:shapetype id="_x0000_t136" coordsize="21600,21600" o:spt="136" adj="10800" path="m@7,l@8,m@5,21600l@6,21600e">
+          <v:formulas>
+            <v:f eqn="sum #0 0 10800"/>
+            <v:f eqn="prod #0 2 1"/>
+            <v:f eqn="sum 21600 0 @1"/>
+            <v:f eqn="sum 0 0 @2"/>
+            <v:f eqn="sum 21600 0 @3"/>
+            <v:f eqn="if @0 @3 0"/>
+            <v:f eqn="if @0 21600 @1"/>
+            <v:f eqn="if @0 0 @2"/>
+            <v:f eqn="if @0 @4 21600"/>
+            <v:f eqn="mid @5 @6"/>
+            <v:f eqn="mid @8 @5"/>
+            <v:f eqn="mid @7 @8"/>
+            <v:f eqn="mid @6 @7"/>
+            <v:f eqn="sum @6 0 @5"/>
+          </v:formulas>
+          <v:path textpathok="t" o:connecttype="custom" o:connectlocs="@9,0;@10,10800;@11,21600;@12,10800" o:connectangles="270,180,90,0"/>
+          <v:textpath on="t" fitshape="t"/>
+          <v:handles>
+            <v:h position="#0,bottomRight" xrange="6629,14971"/>
+          </v:handles>
+          <o:lock v:ext="edit" text="t" shapetype="t"/>
+        </v:shapetype>
+        <v:shape id="PowerPlusWaterMarkObject7612739" o:spid="_x0000_s3073" type="#_x0000_t136" style="position:absolute;margin-left:0;margin-top:0;width:577.35pt;height:82.45pt;rotation:315;z-index:-251656192;mso-position-horizontal:center;mso-position-horizontal-relative:margin;mso-position-vertical:center;mso-position-vertical-relative:margin" o:allowincell="f" fillcolor="silver" stroked="f">
+          <v:fill opacity=".5"/>
+          <v:textpath style="font-family:&quot;Calibri&quot;;font-size:1pt" string="Shivaramakrishna.Thota"/>
+        </v:shape>
+      </w:pict>
+    </w:r>
+  </w:p>
+</w:hdr>
 </file>
 
 <file path=word/styles.xml><?xml version="1.0" encoding="utf-8"?>
@@ -835,6 +883,7 @@
   <w:style w:type="paragraph" w:default="1" w:styleId="Normal">
     <w:name w:val="Normal"/>
     <w:qFormat/>
+    <w:rsid w:val="00EA3F9F"/>
   </w:style>
   <w:style w:type="character" w:default="1" w:styleId="DefaultParagraphFont">
     <w:name w:val="Default Paragraph Font"/>
@@ -913,6 +962,52 @@
       <w:sz w:val="52"/>
       <w:szCs w:val="52"/>
     </w:rPr>
+  </w:style>
+  <w:style w:type="paragraph" w:styleId="Header">
+    <w:name w:val="header"/>
+    <w:basedOn w:val="Normal"/>
+    <w:link w:val="HeaderChar"/>
+    <w:uiPriority w:val="99"/>
+    <w:semiHidden/>
+    <w:unhideWhenUsed/>
+    <w:rsid w:val="004F4786"/>
+    <w:pPr>
+      <w:tabs>
+        <w:tab w:val="center" w:pos="4680"/>
+        <w:tab w:val="right" w:pos="9360"/>
+      </w:tabs>
+      <w:spacing w:after="0" w:line="240" w:lineRule="auto"/>
+    </w:pPr>
+  </w:style>
+  <w:style w:type="character" w:customStyle="1" w:styleId="HeaderChar">
+    <w:name w:val="Header Char"/>
+    <w:basedOn w:val="DefaultParagraphFont"/>
+    <w:link w:val="Header"/>
+    <w:uiPriority w:val="99"/>
+    <w:semiHidden/>
+    <w:rsid w:val="004F4786"/>
+  </w:style>
+  <w:style w:type="paragraph" w:styleId="Footer">
+    <w:name w:val="footer"/>
+    <w:basedOn w:val="Normal"/>
+    <w:link w:val="FooterChar"/>
+    <w:uiPriority w:val="99"/>
+    <w:unhideWhenUsed/>
+    <w:rsid w:val="004F4786"/>
+    <w:pPr>
+      <w:tabs>
+        <w:tab w:val="center" w:pos="4680"/>
+        <w:tab w:val="right" w:pos="9360"/>
+      </w:tabs>
+      <w:spacing w:after="0" w:line="240" w:lineRule="auto"/>
+    </w:pPr>
+  </w:style>
+  <w:style w:type="character" w:customStyle="1" w:styleId="FooterChar">
+    <w:name w:val="Footer Char"/>
+    <w:basedOn w:val="DefaultParagraphFont"/>
+    <w:link w:val="Footer"/>
+    <w:uiPriority w:val="99"/>
+    <w:rsid w:val="004F4786"/>
   </w:style>
 </w:styles>
 </file>

</xml_diff>